<commit_message>
Gliederung mit Anmerkungen von AB
</commit_message>
<xml_diff>
--- a/Gliederung Thesis Pegenau.docx
+++ b/Gliederung Thesis Pegenau.docx
@@ -53,11 +53,7 @@
       </w:r>
       <w:r>
         <w:rPr/>
-        <w:t xml:space="preserve">Eine Betrachtung aus der Sicht eines </w:t>
-      </w:r>
-      <w:r>
-        <w:rPr/>
-        <w:t>Softwareherstellers</w:t>
+        <w:t>Eine Betrachtung aus der Sicht eines Softwareherstellers</w:t>
       </w:r>
     </w:p>
     <w:p>
@@ -81,15 +77,7 @@
       </w:pPr>
       <w:r>
         <w:rPr/>
-        <w:t>Den Rahmen der Arbeit soll ein Fünf-Phasen-</w:t>
-      </w:r>
-      <w:r>
-        <w:rPr/>
-        <w:t>M</w:t>
-      </w:r>
-      <w:r>
-        <w:rPr/>
-        <w:t xml:space="preserve">odell aus der Literatur bilden. Das Modell  halte ich aus zweierlei Gründen für geeignet. </w:t>
+        <w:t xml:space="preserve">Den Rahmen der Arbeit soll ein Fünf-Phasen-Modell aus der Literatur bilden. Das Modell  halte ich aus zweierlei Gründen für geeignet. </w:t>
       </w:r>
     </w:p>
     <w:p>
@@ -119,17 +107,45 @@
       </w:pPr>
       <w:r>
         <w:rPr/>
-        <w:t>Die letzten</w:t>
+        <w:t>Die letzten beiden Phasen, werden zwar noch dargestellt, der Schwerpunkt der Arbeit soll aber auf den Phasen eins bis drei liegen, da meine Zeit im Unternehmen mit dem Ausblick auf Phase 3 (Migration) endet.</w:t>
+      </w:r>
+    </w:p>
+    <w:p>
+      <w:pPr>
+        <w:pStyle w:val="Textkrper"/>
+        <w:rPr>
+          <w:color w:val="800000"/>
+        </w:rPr>
+      </w:pPr>
+      <w:r>
+        <w:rPr>
+          <w:color w:val="800000"/>
+        </w:rPr>
+        <w:t>In Kapitel 1 müssen Sie das Thema noch weiterführender motivieren: Warum ist es wichtig und relevant ein Cloud-Migrationsvorgehensmodell zu entwickeln, warum auch gerade für Salesforce? Welche technologischen und Nutzungs-Entwicklungen gibt es auf dem Markt usw. und schließlich auch konkrete Forschungsfragen ausformulieren. Am Ende von Kapitel 1 müssen Sie dann den Aufbau und Inhalte der Arbeit überblickshaft beschreiben (eine Abbildung ist hier auch immer hilfreich).</w:t>
+      </w:r>
+    </w:p>
+    <w:p>
+      <w:pPr>
+        <w:pStyle w:val="Berschrift1"/>
+        <w:numPr>
+          <w:ilvl w:val="0"/>
+          <w:numId w:val="2"/>
+        </w:numPr>
+        <w:rPr/>
+      </w:pPr>
+      <w:r>
+        <w:rPr/>
+        <w:t>Kapitel 2:</w:t>
       </w:r>
       <w:r>
         <w:drawing>
           <wp:anchor behindDoc="0" distT="0" distB="0" distL="0" distR="0" simplePos="0" locked="0" layoutInCell="1" allowOverlap="1" relativeHeight="2">
             <wp:simplePos x="0" y="0"/>
             <wp:positionH relativeFrom="column">
-              <wp:posOffset>485775</wp:posOffset>
+              <wp:posOffset>1866900</wp:posOffset>
             </wp:positionH>
             <wp:positionV relativeFrom="paragraph">
-              <wp:posOffset>1075055</wp:posOffset>
+              <wp:posOffset>80645</wp:posOffset>
             </wp:positionV>
             <wp:extent cx="4965700" cy="4181475"/>
             <wp:effectExtent l="0" t="0" r="0" b="0"/>
@@ -174,24 +190,25 @@
       </w:r>
       <w:r>
         <w:rPr/>
-        <w:t xml:space="preserve">beiden Phasen, werden zwar noch dargestellt, der Schwerpunkt der Arbeit soll aber auf den Phasen eins bis drei liegen, </w:t>
-      </w:r>
-      <w:r>
-        <w:rPr/>
-        <w:t>da meine Zeit im Unternehmen mit dem Ausblick auf Phase 3 (Migration) endet.</w:t>
-      </w:r>
-      <w:r>
-        <w:rPr/>
+        <w:t>Grundlagen</w:t>
+      </w:r>
+    </w:p>
+    <w:p>
+      <w:pPr>
+        <w:pStyle w:val="Textkrper"/>
+        <w:rPr/>
+      </w:pPr>
+      <w:r>
+        <w:rPr/>
+        <w:t xml:space="preserve">Die Fünf Phasen werden grundsätzlich geschildert. Anhand der Struktur werden die zum Verständnis und zur späteren Diskussion nötigen Grundlagen gelegt. </w:t>
         <w:br/>
-      </w:r>
-    </w:p>
-    <w:p>
-      <w:pPr>
-        <w:pStyle w:val="Textkrper"/>
-        <w:rPr/>
-      </w:pPr>
-      <w:r>
-        <w:rPr/>
+        <w:br/>
+      </w:r>
+      <w:r>
+        <w:rPr>
+          <w:color w:val="800000"/>
+        </w:rPr>
+        <w:t>Erst in Kapitel 2 steigen Sie mit Begriffsdefinitionen und dem Fünf-Phasen-Modell ein. Sie sollten alle Phasen im Grundlagenkapitel schreiben, und können dann am Ende des Grundlagenkapitels schreiben, dass Sie sich in der Arbeit auf Phasen 1-3 fokussieren.</w:t>
       </w:r>
     </w:p>
     <w:p>
@@ -205,17 +222,469 @@
       </w:pPr>
       <w:r>
         <w:rPr/>
-        <w:t>Kapitel 2: Grundlagen</w:t>
-      </w:r>
-    </w:p>
-    <w:p>
-      <w:pPr>
-        <w:pStyle w:val="Textkrper"/>
-        <w:rPr/>
-      </w:pPr>
-      <w:r>
-        <w:rPr/>
-        <w:t xml:space="preserve">Die Fünf Phasen werden grundsätzlich geschildert. Anhand der Struktur werden die zum Verständnis und zur späteren Diskussion nötigen Grundlagen gelegt. </w:t>
+        <w:t>Kapitel 3: Entwicklung eines konzeptuellen Rahmens</w:t>
+      </w:r>
+    </w:p>
+    <w:p>
+      <w:pPr>
+        <w:pStyle w:val="Textkrper"/>
+        <w:rPr/>
+      </w:pPr>
+      <w:r>
+        <w:rPr/>
+        <w:t>Im Kapitel 3 soll ein eigenes Modell zur Cloud-Migration mit Zielplattform Salesforce entwickelt werden, das an das Projekt angepasst ist und die Besonderheiten (Perspektive eines Independent Software Vendor mit einer großen, gewachsenen Java Anwendung, Salesforce) berücksichtigt. Entwicklung eines Modells bedeutet auch das Darstellen unterschiedlicher Standpunkte aus der Literatur.</w:t>
+      </w:r>
+    </w:p>
+    <w:p>
+      <w:pPr>
+        <w:pStyle w:val="Textkrper"/>
+        <w:rPr/>
+      </w:pPr>
+      <w:r>
+        <w:rPr/>
+        <w:t xml:space="preserve">Mit der Literatur und anhand der Möglichkeiten und Limitierungen die Salesforce bietet, soll das im Modell vorgeschlagene Vorgehen nach Phasen ergänzt, verändert oder verworfen und ersetzt werden. </w:t>
+      </w:r>
+    </w:p>
+    <w:p>
+      <w:pPr>
+        <w:pStyle w:val="Textkrper"/>
+        <w:rPr/>
+      </w:pPr>
+      <w:r>
+        <w:rPr/>
+      </w:r>
+    </w:p>
+    <w:p>
+      <w:pPr>
+        <w:pStyle w:val="Berschrift2"/>
+        <w:numPr>
+          <w:ilvl w:val="1"/>
+          <w:numId w:val="2"/>
+        </w:numPr>
+        <w:rPr/>
+      </w:pPr>
+      <w:r>
+        <w:rPr/>
+        <w:t>Phase 1: Machbarkeitsstudie</w:t>
+      </w:r>
+    </w:p>
+    <w:p>
+      <w:pPr>
+        <w:pStyle w:val="Textkrper"/>
+        <w:rPr/>
+      </w:pPr>
+      <w:r>
+        <w:rPr>
+          <w:b/>
+          <w:bCs/>
+        </w:rPr>
+        <w:t xml:space="preserve">Inhalt im Modell: </w:t>
+      </w:r>
+      <w:r>
+        <w:rPr/>
+        <w:t>Prüft nicht nur auf technische, sondern auch auf wirtschaftliche Sinnhaftigkeit des Migrationsprojekts.</w:t>
+        <w:br/>
+        <w:br/>
+      </w:r>
+      <w:r>
+        <w:rPr>
+          <w:b/>
+          <w:bCs/>
+        </w:rPr>
+        <w:t xml:space="preserve">Inhalt des Unterkapitels könnte sein: </w:t>
+      </w:r>
+    </w:p>
+    <w:p>
+      <w:pPr>
+        <w:pStyle w:val="Textkrper"/>
+        <w:numPr>
+          <w:ilvl w:val="0"/>
+          <w:numId w:val="3"/>
+        </w:numPr>
+        <w:rPr/>
+      </w:pPr>
+      <w:r>
+        <w:rPr/>
+        <w:t xml:space="preserve">Wie lässt sich die technische und wirtschaftliche Machbarkeit prüfen? </w:t>
+      </w:r>
+    </w:p>
+    <w:p>
+      <w:pPr>
+        <w:pStyle w:val="Textkrper"/>
+        <w:numPr>
+          <w:ilvl w:val="0"/>
+          <w:numId w:val="3"/>
+        </w:numPr>
+        <w:rPr/>
+      </w:pPr>
+      <w:r>
+        <w:rPr/>
+        <w:t xml:space="preserve">Wie lassen sich Kosten und Risiken abschätzen? </w:t>
+      </w:r>
+    </w:p>
+    <w:p>
+      <w:pPr>
+        <w:pStyle w:val="Textkrper"/>
+        <w:numPr>
+          <w:ilvl w:val="0"/>
+          <w:numId w:val="3"/>
+        </w:numPr>
+        <w:rPr/>
+      </w:pPr>
+      <w:r>
+        <w:rPr/>
+        <w:t xml:space="preserve">Wie lassen sich technische und strategische Vorteile ermitteln und abschätzen? </w:t>
+      </w:r>
+    </w:p>
+    <w:p>
+      <w:pPr>
+        <w:pStyle w:val="Textkrper"/>
+        <w:numPr>
+          <w:ilvl w:val="0"/>
+          <w:numId w:val="3"/>
+        </w:numPr>
+        <w:rPr/>
+      </w:pPr>
+      <w:r>
+        <w:rPr/>
+        <w:t>Decision-making im Cloud-Umfeld</w:t>
+      </w:r>
+    </w:p>
+    <w:p>
+      <w:pPr>
+        <w:pStyle w:val="Berschrift2"/>
+        <w:numPr>
+          <w:ilvl w:val="1"/>
+          <w:numId w:val="2"/>
+        </w:numPr>
+        <w:rPr/>
+      </w:pPr>
+      <w:r>
+        <w:rPr/>
+        <w:t>Phase 2: Anforderungsanalyse und -planung</w:t>
+      </w:r>
+    </w:p>
+    <w:p>
+      <w:pPr>
+        <w:pStyle w:val="Textkrper"/>
+        <w:rPr/>
+      </w:pPr>
+      <w:r>
+        <w:rPr>
+          <w:b/>
+          <w:bCs/>
+        </w:rPr>
+        <w:t xml:space="preserve">Inhalt im Modell: </w:t>
+      </w:r>
+      <w:r>
+        <w:rPr/>
+        <w:t xml:space="preserve">Die bestehende Anwendung wird mit ihrer Umgebung auf ihre Anforderungen untersucht. Mit den Ergebnissen erfolgt eine detaillierte Abschätzung von ROI und TCO, um zu verstehen, wie Kostenvorteile entstünden. </w:t>
+      </w:r>
+    </w:p>
+    <w:p>
+      <w:pPr>
+        <w:pStyle w:val="Textkrper"/>
+        <w:rPr/>
+      </w:pPr>
+      <w:r>
+        <w:rPr>
+          <w:b/>
+          <w:bCs/>
+        </w:rPr>
+        <w:t>Inhalt des Unterkapitels könnte sein:</w:t>
+      </w:r>
+      <w:r>
+        <w:rPr/>
+        <w:t xml:space="preserve"> </w:t>
+      </w:r>
+    </w:p>
+    <w:p>
+      <w:pPr>
+        <w:pStyle w:val="Textkrper"/>
+        <w:numPr>
+          <w:ilvl w:val="0"/>
+          <w:numId w:val="4"/>
+        </w:numPr>
+        <w:rPr/>
+      </w:pPr>
+      <w:r>
+        <w:rPr/>
+        <w:t xml:space="preserve">Wie lassen sich Anforderungen an das neue System ermitteln? Welche Verfahren aus dem Requirements Engineering eignen sich besonders gut für ein (Cloud-)Migrationsprojekt? </w:t>
+      </w:r>
+    </w:p>
+    <w:p>
+      <w:pPr>
+        <w:pStyle w:val="Textkrper"/>
+        <w:numPr>
+          <w:ilvl w:val="0"/>
+          <w:numId w:val="4"/>
+        </w:numPr>
+        <w:rPr/>
+      </w:pPr>
+      <w:r>
+        <w:rPr/>
+        <w:t xml:space="preserve">Welche bereits bekannten Refactoring-Maßnahmen eignen sich? </w:t>
+      </w:r>
+    </w:p>
+    <w:p>
+      <w:pPr>
+        <w:pStyle w:val="Textkrper"/>
+        <w:numPr>
+          <w:ilvl w:val="0"/>
+          <w:numId w:val="4"/>
+        </w:numPr>
+        <w:rPr/>
+      </w:pPr>
+      <w:r>
+        <w:rPr/>
+        <w:t>Welche Prozesse und Features sollen auf das neue System übernommen werden? Wie lassen sie sich dabei mit den Möglichkeiten der neuen Umgebung optimieren und unter strategischer Perspektive weiterentwickeln?</w:t>
+      </w:r>
+    </w:p>
+    <w:p>
+      <w:pPr>
+        <w:pStyle w:val="Textkrper"/>
+        <w:numPr>
+          <w:ilvl w:val="0"/>
+          <w:numId w:val="4"/>
+        </w:numPr>
+        <w:rPr/>
+      </w:pPr>
+      <w:r>
+        <w:rPr/>
+        <w:t xml:space="preserve">Wie lassen sich ROI und TCO abschätzen? </w:t>
+      </w:r>
+    </w:p>
+    <w:p>
+      <w:pPr>
+        <w:pStyle w:val="Berschrift2"/>
+        <w:numPr>
+          <w:ilvl w:val="1"/>
+          <w:numId w:val="2"/>
+        </w:numPr>
+        <w:rPr/>
+      </w:pPr>
+      <w:r>
+        <w:rPr/>
+        <w:t>Phase 3: Migration/Entwicklung/Portierung</w:t>
+      </w:r>
+    </w:p>
+    <w:p>
+      <w:pPr>
+        <w:pStyle w:val="Textkrper"/>
+        <w:rPr/>
+      </w:pPr>
+      <w:r>
+        <w:rPr>
+          <w:b/>
+          <w:bCs/>
+        </w:rPr>
+        <w:t xml:space="preserve">Inhalt im Modell: </w:t>
+      </w:r>
+      <w:r>
+        <w:rPr/>
+        <w:t>Die Anwendung wird für die Cloud Umgebung unter Verwendung eines geeigneten Vorgehensmodells (Agil, Wasserfall, ...) neu entwickelt. Außerdem wird die Akzeptanz der neuen Anwendung unter den Benutzern getestet.</w:t>
+      </w:r>
+    </w:p>
+    <w:p>
+      <w:pPr>
+        <w:pStyle w:val="Textkrper"/>
+        <w:rPr/>
+      </w:pPr>
+      <w:r>
+        <w:rPr>
+          <w:b/>
+          <w:bCs/>
+        </w:rPr>
+        <w:t xml:space="preserve">Inhalt des Unterkapitels könnte sein: </w:t>
+      </w:r>
+      <w:r>
+        <w:rPr/>
+        <w:t xml:space="preserve"> </w:t>
+      </w:r>
+    </w:p>
+    <w:p>
+      <w:pPr>
+        <w:pStyle w:val="Textkrper"/>
+        <w:numPr>
+          <w:ilvl w:val="0"/>
+          <w:numId w:val="5"/>
+        </w:numPr>
+        <w:rPr/>
+      </w:pPr>
+      <w:r>
+        <w:rPr/>
+        <w:t>Welches Vorgehensmodell sollte bei der Entwicklung verwendet werden? Wie lässt sich der Kunde in die Entwicklung einbinden?</w:t>
+      </w:r>
+    </w:p>
+    <w:p>
+      <w:pPr>
+        <w:pStyle w:val="Textkrper"/>
+        <w:numPr>
+          <w:ilvl w:val="0"/>
+          <w:numId w:val="5"/>
+        </w:numPr>
+        <w:rPr/>
+      </w:pPr>
+      <w:r>
+        <w:rPr/>
+        <w:t xml:space="preserve">Wo sollte angefangen werden? </w:t>
+      </w:r>
+    </w:p>
+    <w:p>
+      <w:pPr>
+        <w:pStyle w:val="Textkrper"/>
+        <w:numPr>
+          <w:ilvl w:val="0"/>
+          <w:numId w:val="5"/>
+        </w:numPr>
+        <w:rPr/>
+      </w:pPr>
+      <w:r>
+        <w:rPr/>
+        <w:t>Welche Chancen bietet das Cloud-Umfeld  und insbesondere Salesforce für agile Prozesse?</w:t>
+      </w:r>
+    </w:p>
+    <w:p>
+      <w:pPr>
+        <w:pStyle w:val="Textkrper"/>
+        <w:rPr/>
+      </w:pPr>
+      <w:r>
+        <w:rPr/>
+      </w:r>
+    </w:p>
+    <w:p>
+      <w:pPr>
+        <w:pStyle w:val="Berschrift2"/>
+        <w:numPr>
+          <w:ilvl w:val="1"/>
+          <w:numId w:val="2"/>
+        </w:numPr>
+        <w:rPr/>
+      </w:pPr>
+      <w:r>
+        <w:rPr/>
+        <w:t>Phase 4: Test und Go-Live</w:t>
+      </w:r>
+    </w:p>
+    <w:p>
+      <w:pPr>
+        <w:pStyle w:val="Textkrper"/>
+        <w:rPr/>
+      </w:pPr>
+      <w:r>
+        <w:rPr>
+          <w:b/>
+          <w:bCs/>
+        </w:rPr>
+        <w:t>Inhalt im Modell:</w:t>
+      </w:r>
+      <w:r>
+        <w:rPr/>
+        <w:t xml:space="preserve"> Unter erhöhtem Supportangebot und erhöhter Überwachung geht die Software in Betrieb. Ggf. wird zunächst ein paralleler Betrieb mit der Altsoftware gewählt.</w:t>
+      </w:r>
+    </w:p>
+    <w:p>
+      <w:pPr>
+        <w:pStyle w:val="Textkrper"/>
+        <w:rPr/>
+      </w:pPr>
+      <w:r>
+        <w:rPr>
+          <w:b/>
+          <w:bCs/>
+        </w:rPr>
+        <w:t>Inhalt des Unterkapitels könnte sein:</w:t>
+      </w:r>
+      <w:r>
+        <w:rPr/>
+        <w:t xml:space="preserve"> </w:t>
+      </w:r>
+    </w:p>
+    <w:p>
+      <w:pPr>
+        <w:pStyle w:val="Textkrper"/>
+        <w:numPr>
+          <w:ilvl w:val="0"/>
+          <w:numId w:val="6"/>
+        </w:numPr>
+        <w:rPr/>
+      </w:pPr>
+      <w:r>
+        <w:rPr/>
+        <w:t>Wie sieht die Unterstützung durch Salesforce aus, die man bei Inbetriebnahme und Überwachung erhält? Inwiefern ist die Überwachung da überhaupt nötig bzw. in welche Richtung muss man bei Salesforce überwachen?</w:t>
+      </w:r>
+    </w:p>
+    <w:p>
+      <w:pPr>
+        <w:pStyle w:val="Textkrper"/>
+        <w:numPr>
+          <w:ilvl w:val="0"/>
+          <w:numId w:val="6"/>
+        </w:numPr>
+        <w:rPr/>
+      </w:pPr>
+      <w:r>
+        <w:rPr/>
+        <w:t>Macht ein paralleler Ansatz in diesem Projekt Sinn?</w:t>
+      </w:r>
+    </w:p>
+    <w:p>
+      <w:pPr>
+        <w:pStyle w:val="Berschrift2"/>
+        <w:numPr>
+          <w:ilvl w:val="1"/>
+          <w:numId w:val="2"/>
+        </w:numPr>
+        <w:rPr/>
+      </w:pPr>
+      <w:r>
+        <w:rPr/>
+        <w:t>Phase 5: Überwachung und Wartung</w:t>
+      </w:r>
+    </w:p>
+    <w:p>
+      <w:pPr>
+        <w:pStyle w:val="Textkrper"/>
+        <w:rPr/>
+      </w:pPr>
+      <w:r>
+        <w:rPr>
+          <w:b/>
+          <w:bCs/>
+        </w:rPr>
+        <w:t>Inhalt im Modell:</w:t>
+      </w:r>
+      <w:r>
+        <w:rPr/>
+        <w:t xml:space="preserve"> Sicherstellen, dass erforderliche Standards in den Bereichen Performanz, Verfügbarkeit und Sicherheit eingehalten werden.</w:t>
+      </w:r>
+    </w:p>
+    <w:p>
+      <w:pPr>
+        <w:pStyle w:val="Textkrper"/>
+        <w:rPr/>
+      </w:pPr>
+      <w:r>
+        <w:rPr>
+          <w:b/>
+          <w:bCs/>
+        </w:rPr>
+        <w:t xml:space="preserve">Inhalt des Unterkapitels könnte sein: </w:t>
+      </w:r>
+    </w:p>
+    <w:p>
+      <w:pPr>
+        <w:pStyle w:val="Textkrper"/>
+        <w:numPr>
+          <w:ilvl w:val="0"/>
+          <w:numId w:val="7"/>
+        </w:numPr>
+        <w:rPr/>
+      </w:pPr>
+      <w:r>
+        <w:rPr/>
+        <w:t xml:space="preserve">Wie lässt sich die Performance auf Salesforce messen? </w:t>
       </w:r>
     </w:p>
     <w:p>
@@ -229,484 +698,33 @@
       </w:pPr>
       <w:r>
         <w:rPr/>
-        <w:t>Kapitel 3: Entwicklung eines konzeptuellen Rahmens</w:t>
-      </w:r>
-    </w:p>
-    <w:p>
-      <w:pPr>
-        <w:pStyle w:val="Textkrper"/>
-        <w:rPr/>
-      </w:pPr>
-      <w:r>
-        <w:rPr/>
-        <w:t>Im Kapitel 3 soll ein eigenes Modell zur Cloud-Migration mit Zielplattform Salesforce entwickelt werden, das an das Projekt angepasst ist und die Besonderheiten (Perspektive eines Independent Software Vendor mit einer großen, gewachsenen Java Anwendung, Salesforce) berücksichtigt. Entwicklung eines Modells bedeutet auch das Darstellen unterschiedlicher Standpunkte aus der Literatur.</w:t>
-      </w:r>
-    </w:p>
-    <w:p>
-      <w:pPr>
-        <w:pStyle w:val="Textkrper"/>
-        <w:rPr/>
-      </w:pPr>
-      <w:r>
-        <w:rPr/>
-        <w:t xml:space="preserve">Mit der Literatur und anhand der Möglichkeiten und Limitierungen die Salesforce bietet, soll das im Modell vorgeschlagene Vorgehen nach Phasen ergänzt, verändert oder verworfen und ersetzt werden. </w:t>
-      </w:r>
-    </w:p>
-    <w:p>
-      <w:pPr>
-        <w:pStyle w:val="Berschrift2"/>
-        <w:numPr>
-          <w:ilvl w:val="1"/>
-          <w:numId w:val="2"/>
-        </w:numPr>
-        <w:rPr/>
-      </w:pPr>
-      <w:r>
-        <w:rPr/>
-        <w:t>Phase 1: Machbarkeitsstudie</w:t>
-      </w:r>
-    </w:p>
-    <w:p>
-      <w:pPr>
-        <w:pStyle w:val="Textkrper"/>
-        <w:rPr/>
-      </w:pPr>
-      <w:r>
+        <w:t>Kapitel 4: Forschungsmethode</w:t>
+      </w:r>
+    </w:p>
+    <w:p>
+      <w:pPr>
+        <w:pStyle w:val="Textkrper"/>
+        <w:rPr/>
+      </w:pPr>
+      <w:r>
+        <w:rPr/>
+        <w:t>Was für eine Forschungsmethode wäre in diesem Fall sinnvoll? Ist das Kapitel bei einer Literaturarbeit nötig?</w:t>
+      </w:r>
+    </w:p>
+    <w:p>
+      <w:pPr>
+        <w:pStyle w:val="Textkrper"/>
         <w:rPr>
-          <w:b/>
-          <w:bCs/>
+          <w:color w:val="800000"/>
         </w:rPr>
-        <w:t xml:space="preserve">Inhalt im Modell: </w:t>
-      </w:r>
-      <w:r>
-        <w:rPr/>
-        <w:t>Prüft nicht nur auf technische, sondern auch auf wirtschaftliche Sinnhaftigkeit des Migrationsprojekts.</w:t>
-        <w:br/>
-        <w:br/>
-      </w:r>
+      </w:pPr>
       <w:r>
         <w:rPr>
-          <w:b/>
-          <w:bCs/>
+          <w:rFonts w:ascii="Arial;sans-serif" w:hAnsi="Arial;sans-serif"/>
+          <w:color w:val="800000"/>
+          <w:sz w:val="20"/>
         </w:rPr>
-        <w:t xml:space="preserve">Inhalt des Unterkapitels könnte sein: </w:t>
-      </w:r>
-    </w:p>
-    <w:p>
-      <w:pPr>
-        <w:pStyle w:val="Textkrper"/>
-        <w:numPr>
-          <w:ilvl w:val="0"/>
-          <w:numId w:val="3"/>
-        </w:numPr>
-        <w:rPr/>
-      </w:pPr>
-      <w:r>
-        <w:rPr/>
-        <w:t xml:space="preserve">Wie lässt sich die technische und wirtschaftliche Machbarkeit prüfen? </w:t>
-      </w:r>
-    </w:p>
-    <w:p>
-      <w:pPr>
-        <w:pStyle w:val="Textkrper"/>
-        <w:numPr>
-          <w:ilvl w:val="0"/>
-          <w:numId w:val="3"/>
-        </w:numPr>
-        <w:rPr/>
-      </w:pPr>
-      <w:r>
-        <w:rPr/>
-        <w:t xml:space="preserve">Wie lassen sich Kosten und Risiken abschätzen? </w:t>
-      </w:r>
-    </w:p>
-    <w:p>
-      <w:pPr>
-        <w:pStyle w:val="Textkrper"/>
-        <w:numPr>
-          <w:ilvl w:val="0"/>
-          <w:numId w:val="3"/>
-        </w:numPr>
-        <w:rPr/>
-      </w:pPr>
-      <w:r>
-        <w:rPr/>
-        <w:t xml:space="preserve">Wie lassen sich technische und strategische Vorteile ermitteln und abschätzen? </w:t>
-      </w:r>
-    </w:p>
-    <w:p>
-      <w:pPr>
-        <w:pStyle w:val="Textkrper"/>
-        <w:numPr>
-          <w:ilvl w:val="0"/>
-          <w:numId w:val="3"/>
-        </w:numPr>
-        <w:rPr/>
-      </w:pPr>
-      <w:r>
-        <w:rPr/>
-        <w:t>Decision-making im Cloud-Umfeld</w:t>
-      </w:r>
-    </w:p>
-    <w:p>
-      <w:pPr>
-        <w:pStyle w:val="Berschrift2"/>
-        <w:numPr>
-          <w:ilvl w:val="1"/>
-          <w:numId w:val="2"/>
-        </w:numPr>
-        <w:rPr/>
-      </w:pPr>
-      <w:r>
-        <w:rPr/>
-        <w:t>Phase 2: Anforderungsanalyse und -planung</w:t>
-      </w:r>
-    </w:p>
-    <w:p>
-      <w:pPr>
-        <w:pStyle w:val="Textkrper"/>
-        <w:rPr/>
-      </w:pPr>
-      <w:r>
-        <w:rPr>
-          <w:b/>
-          <w:bCs/>
-        </w:rPr>
-        <w:t xml:space="preserve">Inhalt im Modell: </w:t>
-      </w:r>
-      <w:r>
-        <w:rPr/>
-        <w:t xml:space="preserve">Die bestehende Anwendung wird mit ihrer Umgebung auf ihre Anforderungen untersucht. Mit den Ergebnissen erfolgt eine detaillierte Abschätzung von ROI und TCO, um zu verstehen, wie Kostenvorteile entstünden. </w:t>
-      </w:r>
-    </w:p>
-    <w:p>
-      <w:pPr>
-        <w:pStyle w:val="Textkrper"/>
-        <w:rPr/>
-      </w:pPr>
-      <w:r>
-        <w:rPr>
-          <w:b/>
-          <w:bCs/>
-        </w:rPr>
-        <w:t>Inhalt des Unterkapitels könnte sein:</w:t>
-      </w:r>
-      <w:r>
-        <w:rPr/>
-        <w:t xml:space="preserve"> </w:t>
-      </w:r>
-    </w:p>
-    <w:p>
-      <w:pPr>
-        <w:pStyle w:val="Textkrper"/>
-        <w:numPr>
-          <w:ilvl w:val="0"/>
-          <w:numId w:val="4"/>
-        </w:numPr>
-        <w:rPr/>
-      </w:pPr>
-      <w:r>
-        <w:rPr/>
-        <w:t xml:space="preserve">Wie lassen sich Anforderungen an das neue System ermitteln? Welche Verfahren aus dem Requirements Engineering eignen sich besonders gut für ein (Cloud-)Migrationsprojekt? </w:t>
-      </w:r>
-    </w:p>
-    <w:p>
-      <w:pPr>
-        <w:pStyle w:val="Textkrper"/>
-        <w:numPr>
-          <w:ilvl w:val="0"/>
-          <w:numId w:val="4"/>
-        </w:numPr>
-        <w:rPr/>
-      </w:pPr>
-      <w:r>
-        <w:rPr/>
-        <w:t xml:space="preserve">Welche bereits bekannten Refactoring-Maßnahmen eignen sich? </w:t>
-      </w:r>
-    </w:p>
-    <w:p>
-      <w:pPr>
-        <w:pStyle w:val="Textkrper"/>
-        <w:numPr>
-          <w:ilvl w:val="0"/>
-          <w:numId w:val="4"/>
-        </w:numPr>
-        <w:rPr/>
-      </w:pPr>
-      <w:r>
-        <w:rPr/>
-        <w:t>Welche Prozesse und Features sollen auf das neue System übernommen werden? Wie lassen sie sich dabei mit den Möglichkeiten der neuen Umgebung optimieren und unter strategischer Perspektive weiterentwickeln?</w:t>
-      </w:r>
-    </w:p>
-    <w:p>
-      <w:pPr>
-        <w:pStyle w:val="Textkrper"/>
-        <w:numPr>
-          <w:ilvl w:val="0"/>
-          <w:numId w:val="4"/>
-        </w:numPr>
-        <w:rPr/>
-      </w:pPr>
-      <w:r>
-        <w:rPr/>
-        <w:t xml:space="preserve">Wie lassen sich ROI und TCO abschätzen? </w:t>
-      </w:r>
-    </w:p>
-    <w:p>
-      <w:pPr>
-        <w:pStyle w:val="Berschrift2"/>
-        <w:numPr>
-          <w:ilvl w:val="1"/>
-          <w:numId w:val="2"/>
-        </w:numPr>
-        <w:rPr/>
-      </w:pPr>
-      <w:r>
-        <w:rPr/>
-        <w:t>Phase 3: Migration/Entwicklung/Portierung</w:t>
-      </w:r>
-    </w:p>
-    <w:p>
-      <w:pPr>
-        <w:pStyle w:val="Textkrper"/>
-        <w:rPr/>
-      </w:pPr>
-      <w:r>
-        <w:rPr>
-          <w:b/>
-          <w:bCs/>
-        </w:rPr>
-        <w:t xml:space="preserve">Inhalt im Modell: </w:t>
-      </w:r>
-      <w:r>
-        <w:rPr/>
-        <w:t>Die Anwendung wird für die Cloud Umgebung unter Verwendung eines geeigneten Vorgehensmodells (Agil, Wasserfall, ...) neu entwickelt. Außerdem wird die Akzeptanz der neuen Anwendung unter den Benutzern getestet.</w:t>
-      </w:r>
-    </w:p>
-    <w:p>
-      <w:pPr>
-        <w:pStyle w:val="Textkrper"/>
-        <w:rPr/>
-      </w:pPr>
-      <w:r>
-        <w:rPr>
-          <w:b/>
-          <w:bCs/>
-        </w:rPr>
-        <w:t xml:space="preserve">Inhalt des Unterkapitels könnte sein: </w:t>
-      </w:r>
-      <w:r>
-        <w:rPr/>
-        <w:t xml:space="preserve"> </w:t>
-      </w:r>
-    </w:p>
-    <w:p>
-      <w:pPr>
-        <w:pStyle w:val="Textkrper"/>
-        <w:numPr>
-          <w:ilvl w:val="0"/>
-          <w:numId w:val="5"/>
-        </w:numPr>
-        <w:rPr/>
-      </w:pPr>
-      <w:r>
-        <w:rPr/>
-        <w:t>Welches Vorgehensmodell sollte bei der Entwicklung verwendet werden? Wie lässt sich der Kunde in die Entwicklung einbinden?</w:t>
-      </w:r>
-    </w:p>
-    <w:p>
-      <w:pPr>
-        <w:pStyle w:val="Textkrper"/>
-        <w:numPr>
-          <w:ilvl w:val="0"/>
-          <w:numId w:val="5"/>
-        </w:numPr>
-        <w:rPr/>
-      </w:pPr>
-      <w:r>
-        <w:rPr/>
-        <w:t xml:space="preserve">Wo sollte angefangen werden? </w:t>
-      </w:r>
-    </w:p>
-    <w:p>
-      <w:pPr>
-        <w:pStyle w:val="Textkrper"/>
-        <w:numPr>
-          <w:ilvl w:val="0"/>
-          <w:numId w:val="5"/>
-        </w:numPr>
-        <w:rPr/>
-      </w:pPr>
-      <w:r>
-        <w:rPr/>
-        <w:t>Welche Chancen bietet das Cloud-Umfeld  und insbesondere Salesforce für agile Prozesse?</w:t>
-      </w:r>
-    </w:p>
-    <w:p>
-      <w:pPr>
-        <w:pStyle w:val="Textkrper"/>
-        <w:rPr/>
-      </w:pPr>
-      <w:r>
-        <w:rPr/>
-      </w:r>
-    </w:p>
-    <w:p>
-      <w:pPr>
-        <w:pStyle w:val="Berschrift2"/>
-        <w:numPr>
-          <w:ilvl w:val="1"/>
-          <w:numId w:val="2"/>
-        </w:numPr>
-        <w:rPr/>
-      </w:pPr>
-      <w:r>
-        <w:rPr/>
-        <w:t>Phase 4: Test und Go-Live</w:t>
-      </w:r>
-    </w:p>
-    <w:p>
-      <w:pPr>
-        <w:pStyle w:val="Textkrper"/>
-        <w:rPr/>
-      </w:pPr>
-      <w:r>
-        <w:rPr>
-          <w:b/>
-          <w:bCs/>
-        </w:rPr>
-        <w:t>Inhalt im Modell:</w:t>
-      </w:r>
-      <w:r>
-        <w:rPr/>
-        <w:t xml:space="preserve"> Unter erhöhtem Supportangebot und erhöhter Überwachung geht die Software in Betrieb. Ggf. wird zunächst ein paralleler Betrieb mit der Altsoftware gewählt.</w:t>
-      </w:r>
-    </w:p>
-    <w:p>
-      <w:pPr>
-        <w:pStyle w:val="Textkrper"/>
-        <w:rPr/>
-      </w:pPr>
-      <w:r>
-        <w:rPr>
-          <w:b/>
-          <w:bCs/>
-        </w:rPr>
-        <w:t>Inhalt des Unterkapitels könnte sein:</w:t>
-      </w:r>
-      <w:r>
-        <w:rPr/>
-        <w:t xml:space="preserve"> </w:t>
-      </w:r>
-    </w:p>
-    <w:p>
-      <w:pPr>
-        <w:pStyle w:val="Textkrper"/>
-        <w:numPr>
-          <w:ilvl w:val="0"/>
-          <w:numId w:val="6"/>
-        </w:numPr>
-        <w:rPr/>
-      </w:pPr>
-      <w:r>
-        <w:rPr/>
-        <w:t>Wie sieht die Unterstützung durch Salesforce aus, die man bei Inbetriebnahme und Überwachung erhält? Inwiefern ist die Überwachung da überhaupt nötig bzw. in welche Richtung muss man bei Salesforce überwachen?</w:t>
-      </w:r>
-    </w:p>
-    <w:p>
-      <w:pPr>
-        <w:pStyle w:val="Textkrper"/>
-        <w:numPr>
-          <w:ilvl w:val="0"/>
-          <w:numId w:val="6"/>
-        </w:numPr>
-        <w:rPr/>
-      </w:pPr>
-      <w:r>
-        <w:rPr/>
-        <w:t>Macht ein paralleler Ansatz in diesem Projekt Sinn?</w:t>
-      </w:r>
-    </w:p>
-    <w:p>
-      <w:pPr>
-        <w:pStyle w:val="Berschrift2"/>
-        <w:numPr>
-          <w:ilvl w:val="1"/>
-          <w:numId w:val="2"/>
-        </w:numPr>
-        <w:rPr/>
-      </w:pPr>
-      <w:r>
-        <w:rPr/>
-        <w:t>Phase 5: Überwachung und Wartung</w:t>
-      </w:r>
-    </w:p>
-    <w:p>
-      <w:pPr>
-        <w:pStyle w:val="Textkrper"/>
-        <w:rPr/>
-      </w:pPr>
-      <w:r>
-        <w:rPr>
-          <w:b/>
-          <w:bCs/>
-        </w:rPr>
-        <w:t>Inhalt im Modell:</w:t>
-      </w:r>
-      <w:r>
-        <w:rPr/>
-        <w:t xml:space="preserve"> Sicherstellen, dass erforderliche Standards in den Bereichen Performanz, Verfügbarkeit und Sicherheit eingehalten werden.</w:t>
-      </w:r>
-    </w:p>
-    <w:p>
-      <w:pPr>
-        <w:pStyle w:val="Textkrper"/>
-        <w:rPr/>
-      </w:pPr>
-      <w:r>
-        <w:rPr>
-          <w:b/>
-          <w:bCs/>
-        </w:rPr>
-        <w:t xml:space="preserve">Inhalt des Unterkapitels könnte sein: </w:t>
-      </w:r>
-    </w:p>
-    <w:p>
-      <w:pPr>
-        <w:pStyle w:val="Textkrper"/>
-        <w:numPr>
-          <w:ilvl w:val="0"/>
-          <w:numId w:val="7"/>
-        </w:numPr>
-        <w:rPr/>
-      </w:pPr>
-      <w:r>
-        <w:rPr/>
-        <w:t xml:space="preserve">Wie lässt sich die Performance auf Salesforce messen? </w:t>
-      </w:r>
-    </w:p>
-    <w:p>
-      <w:pPr>
-        <w:pStyle w:val="Berschrift1"/>
-        <w:numPr>
-          <w:ilvl w:val="0"/>
-          <w:numId w:val="2"/>
-        </w:numPr>
-        <w:rPr/>
-      </w:pPr>
-      <w:r>
-        <w:rPr/>
-        <w:t>Kapitel 4: Forschungsmethode</w:t>
-      </w:r>
-    </w:p>
-    <w:p>
-      <w:pPr>
-        <w:pStyle w:val="Textkrper"/>
-        <w:rPr/>
-      </w:pPr>
-      <w:r>
-        <w:rPr/>
-        <w:t>Was für eine Forschungsmethode wäre in diesem Fall sinnvoll? Ist das Kapitel bei einer Literaturarbeit nötig?</w:t>
+        <w:t>Im Kapitel Forschungsmethodik sollten Sie zum einen auf die Literaturanalyse eingehen (wie und welche Literatur haben Sie gefunden, die Sie als Basis für Ihre Ergebnisse verwenden?), zum anderen beschreiben, welche Informationsquellen Sie bei Reply genutzt haben: zB Interviews, Gespräche mit Mitarbeitern, Projektdokumentationen, Meetings/Workshops, etc. Dies sollten Sie auch beschreiben und genauer erläutern, damit der Leser weiß, wie Sie zu Ihren Forschungsergebnissen gekommen sind.</w:t>
       </w:r>
     </w:p>
     <w:p>
@@ -1786,7 +1804,7 @@
     <w:qFormat/>
     <w:pPr>
       <w:widowControl/>
-      <w:overflowPunct w:val="true"/>
+      <w:overflowPunct w:val="false"/>
       <w:bidi w:val="0"/>
       <w:jc w:val="left"/>
     </w:pPr>
@@ -2480,6 +2498,321 @@
       <w:rFonts w:cs="OpenSymbol"/>
     </w:rPr>
   </w:style>
+  <w:style w:type="character" w:styleId="ListLabel91">
+    <w:name w:val="ListLabel 91"/>
+    <w:qFormat/>
+    <w:rPr>
+      <w:rFonts w:cs="OpenSymbol"/>
+    </w:rPr>
+  </w:style>
+  <w:style w:type="character" w:styleId="ListLabel92">
+    <w:name w:val="ListLabel 92"/>
+    <w:qFormat/>
+    <w:rPr>
+      <w:rFonts w:cs="OpenSymbol"/>
+    </w:rPr>
+  </w:style>
+  <w:style w:type="character" w:styleId="ListLabel93">
+    <w:name w:val="ListLabel 93"/>
+    <w:qFormat/>
+    <w:rPr>
+      <w:rFonts w:cs="OpenSymbol"/>
+    </w:rPr>
+  </w:style>
+  <w:style w:type="character" w:styleId="ListLabel94">
+    <w:name w:val="ListLabel 94"/>
+    <w:qFormat/>
+    <w:rPr>
+      <w:rFonts w:cs="OpenSymbol"/>
+    </w:rPr>
+  </w:style>
+  <w:style w:type="character" w:styleId="ListLabel95">
+    <w:name w:val="ListLabel 95"/>
+    <w:qFormat/>
+    <w:rPr>
+      <w:rFonts w:cs="OpenSymbol"/>
+    </w:rPr>
+  </w:style>
+  <w:style w:type="character" w:styleId="ListLabel96">
+    <w:name w:val="ListLabel 96"/>
+    <w:qFormat/>
+    <w:rPr>
+      <w:rFonts w:cs="OpenSymbol"/>
+    </w:rPr>
+  </w:style>
+  <w:style w:type="character" w:styleId="ListLabel97">
+    <w:name w:val="ListLabel 97"/>
+    <w:qFormat/>
+    <w:rPr>
+      <w:rFonts w:cs="OpenSymbol"/>
+    </w:rPr>
+  </w:style>
+  <w:style w:type="character" w:styleId="ListLabel98">
+    <w:name w:val="ListLabel 98"/>
+    <w:qFormat/>
+    <w:rPr>
+      <w:rFonts w:cs="OpenSymbol"/>
+    </w:rPr>
+  </w:style>
+  <w:style w:type="character" w:styleId="ListLabel99">
+    <w:name w:val="ListLabel 99"/>
+    <w:qFormat/>
+    <w:rPr>
+      <w:rFonts w:cs="OpenSymbol"/>
+    </w:rPr>
+  </w:style>
+  <w:style w:type="character" w:styleId="ListLabel100">
+    <w:name w:val="ListLabel 100"/>
+    <w:qFormat/>
+    <w:rPr>
+      <w:rFonts w:cs="OpenSymbol"/>
+    </w:rPr>
+  </w:style>
+  <w:style w:type="character" w:styleId="ListLabel101">
+    <w:name w:val="ListLabel 101"/>
+    <w:qFormat/>
+    <w:rPr>
+      <w:rFonts w:cs="OpenSymbol"/>
+    </w:rPr>
+  </w:style>
+  <w:style w:type="character" w:styleId="ListLabel102">
+    <w:name w:val="ListLabel 102"/>
+    <w:qFormat/>
+    <w:rPr>
+      <w:rFonts w:cs="OpenSymbol"/>
+    </w:rPr>
+  </w:style>
+  <w:style w:type="character" w:styleId="ListLabel103">
+    <w:name w:val="ListLabel 103"/>
+    <w:qFormat/>
+    <w:rPr>
+      <w:rFonts w:cs="OpenSymbol"/>
+    </w:rPr>
+  </w:style>
+  <w:style w:type="character" w:styleId="ListLabel104">
+    <w:name w:val="ListLabel 104"/>
+    <w:qFormat/>
+    <w:rPr>
+      <w:rFonts w:cs="OpenSymbol"/>
+    </w:rPr>
+  </w:style>
+  <w:style w:type="character" w:styleId="ListLabel105">
+    <w:name w:val="ListLabel 105"/>
+    <w:qFormat/>
+    <w:rPr>
+      <w:rFonts w:cs="OpenSymbol"/>
+    </w:rPr>
+  </w:style>
+  <w:style w:type="character" w:styleId="ListLabel106">
+    <w:name w:val="ListLabel 106"/>
+    <w:qFormat/>
+    <w:rPr>
+      <w:rFonts w:cs="OpenSymbol"/>
+    </w:rPr>
+  </w:style>
+  <w:style w:type="character" w:styleId="ListLabel107">
+    <w:name w:val="ListLabel 107"/>
+    <w:qFormat/>
+    <w:rPr>
+      <w:rFonts w:cs="OpenSymbol"/>
+    </w:rPr>
+  </w:style>
+  <w:style w:type="character" w:styleId="ListLabel108">
+    <w:name w:val="ListLabel 108"/>
+    <w:qFormat/>
+    <w:rPr>
+      <w:rFonts w:cs="OpenSymbol"/>
+    </w:rPr>
+  </w:style>
+  <w:style w:type="character" w:styleId="ListLabel109">
+    <w:name w:val="ListLabel 109"/>
+    <w:qFormat/>
+    <w:rPr>
+      <w:rFonts w:cs="OpenSymbol"/>
+    </w:rPr>
+  </w:style>
+  <w:style w:type="character" w:styleId="ListLabel110">
+    <w:name w:val="ListLabel 110"/>
+    <w:qFormat/>
+    <w:rPr>
+      <w:rFonts w:cs="OpenSymbol"/>
+    </w:rPr>
+  </w:style>
+  <w:style w:type="character" w:styleId="ListLabel111">
+    <w:name w:val="ListLabel 111"/>
+    <w:qFormat/>
+    <w:rPr>
+      <w:rFonts w:cs="OpenSymbol"/>
+    </w:rPr>
+  </w:style>
+  <w:style w:type="character" w:styleId="ListLabel112">
+    <w:name w:val="ListLabel 112"/>
+    <w:qFormat/>
+    <w:rPr>
+      <w:rFonts w:cs="OpenSymbol"/>
+    </w:rPr>
+  </w:style>
+  <w:style w:type="character" w:styleId="ListLabel113">
+    <w:name w:val="ListLabel 113"/>
+    <w:qFormat/>
+    <w:rPr>
+      <w:rFonts w:cs="OpenSymbol"/>
+    </w:rPr>
+  </w:style>
+  <w:style w:type="character" w:styleId="ListLabel114">
+    <w:name w:val="ListLabel 114"/>
+    <w:qFormat/>
+    <w:rPr>
+      <w:rFonts w:cs="OpenSymbol"/>
+    </w:rPr>
+  </w:style>
+  <w:style w:type="character" w:styleId="ListLabel115">
+    <w:name w:val="ListLabel 115"/>
+    <w:qFormat/>
+    <w:rPr>
+      <w:rFonts w:cs="OpenSymbol"/>
+    </w:rPr>
+  </w:style>
+  <w:style w:type="character" w:styleId="ListLabel116">
+    <w:name w:val="ListLabel 116"/>
+    <w:qFormat/>
+    <w:rPr>
+      <w:rFonts w:cs="OpenSymbol"/>
+    </w:rPr>
+  </w:style>
+  <w:style w:type="character" w:styleId="ListLabel117">
+    <w:name w:val="ListLabel 117"/>
+    <w:qFormat/>
+    <w:rPr>
+      <w:rFonts w:cs="OpenSymbol"/>
+    </w:rPr>
+  </w:style>
+  <w:style w:type="character" w:styleId="ListLabel118">
+    <w:name w:val="ListLabel 118"/>
+    <w:qFormat/>
+    <w:rPr>
+      <w:rFonts w:cs="OpenSymbol"/>
+    </w:rPr>
+  </w:style>
+  <w:style w:type="character" w:styleId="ListLabel119">
+    <w:name w:val="ListLabel 119"/>
+    <w:qFormat/>
+    <w:rPr>
+      <w:rFonts w:cs="OpenSymbol"/>
+    </w:rPr>
+  </w:style>
+  <w:style w:type="character" w:styleId="ListLabel120">
+    <w:name w:val="ListLabel 120"/>
+    <w:qFormat/>
+    <w:rPr>
+      <w:rFonts w:cs="OpenSymbol"/>
+    </w:rPr>
+  </w:style>
+  <w:style w:type="character" w:styleId="ListLabel121">
+    <w:name w:val="ListLabel 121"/>
+    <w:qFormat/>
+    <w:rPr>
+      <w:rFonts w:cs="OpenSymbol"/>
+    </w:rPr>
+  </w:style>
+  <w:style w:type="character" w:styleId="ListLabel122">
+    <w:name w:val="ListLabel 122"/>
+    <w:qFormat/>
+    <w:rPr>
+      <w:rFonts w:cs="OpenSymbol"/>
+    </w:rPr>
+  </w:style>
+  <w:style w:type="character" w:styleId="ListLabel123">
+    <w:name w:val="ListLabel 123"/>
+    <w:qFormat/>
+    <w:rPr>
+      <w:rFonts w:cs="OpenSymbol"/>
+    </w:rPr>
+  </w:style>
+  <w:style w:type="character" w:styleId="ListLabel124">
+    <w:name w:val="ListLabel 124"/>
+    <w:qFormat/>
+    <w:rPr>
+      <w:rFonts w:cs="OpenSymbol"/>
+    </w:rPr>
+  </w:style>
+  <w:style w:type="character" w:styleId="ListLabel125">
+    <w:name w:val="ListLabel 125"/>
+    <w:qFormat/>
+    <w:rPr>
+      <w:rFonts w:cs="OpenSymbol"/>
+    </w:rPr>
+  </w:style>
+  <w:style w:type="character" w:styleId="ListLabel126">
+    <w:name w:val="ListLabel 126"/>
+    <w:qFormat/>
+    <w:rPr>
+      <w:rFonts w:cs="OpenSymbol"/>
+    </w:rPr>
+  </w:style>
+  <w:style w:type="character" w:styleId="ListLabel127">
+    <w:name w:val="ListLabel 127"/>
+    <w:qFormat/>
+    <w:rPr>
+      <w:rFonts w:cs="OpenSymbol"/>
+    </w:rPr>
+  </w:style>
+  <w:style w:type="character" w:styleId="ListLabel128">
+    <w:name w:val="ListLabel 128"/>
+    <w:qFormat/>
+    <w:rPr>
+      <w:rFonts w:cs="OpenSymbol"/>
+    </w:rPr>
+  </w:style>
+  <w:style w:type="character" w:styleId="ListLabel129">
+    <w:name w:val="ListLabel 129"/>
+    <w:qFormat/>
+    <w:rPr>
+      <w:rFonts w:cs="OpenSymbol"/>
+    </w:rPr>
+  </w:style>
+  <w:style w:type="character" w:styleId="ListLabel130">
+    <w:name w:val="ListLabel 130"/>
+    <w:qFormat/>
+    <w:rPr>
+      <w:rFonts w:cs="OpenSymbol"/>
+    </w:rPr>
+  </w:style>
+  <w:style w:type="character" w:styleId="ListLabel131">
+    <w:name w:val="ListLabel 131"/>
+    <w:qFormat/>
+    <w:rPr>
+      <w:rFonts w:cs="OpenSymbol"/>
+    </w:rPr>
+  </w:style>
+  <w:style w:type="character" w:styleId="ListLabel132">
+    <w:name w:val="ListLabel 132"/>
+    <w:qFormat/>
+    <w:rPr>
+      <w:rFonts w:cs="OpenSymbol"/>
+    </w:rPr>
+  </w:style>
+  <w:style w:type="character" w:styleId="ListLabel133">
+    <w:name w:val="ListLabel 133"/>
+    <w:qFormat/>
+    <w:rPr>
+      <w:rFonts w:cs="OpenSymbol"/>
+    </w:rPr>
+  </w:style>
+  <w:style w:type="character" w:styleId="ListLabel134">
+    <w:name w:val="ListLabel 134"/>
+    <w:qFormat/>
+    <w:rPr>
+      <w:rFonts w:cs="OpenSymbol"/>
+    </w:rPr>
+  </w:style>
+  <w:style w:type="character" w:styleId="ListLabel135">
+    <w:name w:val="ListLabel 135"/>
+    <w:qFormat/>
+    <w:rPr>
+      <w:rFonts w:cs="OpenSymbol"/>
+    </w:rPr>
+  </w:style>
   <w:style w:type="paragraph" w:styleId="Berschrift">
     <w:name w:val="Überschrift"/>
     <w:basedOn w:val="Normal"/>

</xml_diff>